<commit_message>
Vendosja e Mysql folder
Vendosja e Mysql folder
</commit_message>
<xml_diff>
--- a/Github Link.docx
+++ b/Github Link.docx
@@ -8,11 +8,27 @@
           <w:sz w:val="36"/>
         </w:rPr>
       </w:pPr>
+      <w:hyperlink r:id="rId4" w:history="1">
+        <w:r>
+          <w:rPr>
+            <w:rStyle w:val="Hyperlink"/>
+            <w:sz w:val="36"/>
+          </w:rPr>
+          <w:t>https://github.com/bo67501/FanShop.git</w:t>
+        </w:r>
+      </w:hyperlink>
+    </w:p>
+    <w:p>
+      <w:pPr>
+        <w:rPr>
+          <w:sz w:val="36"/>
+        </w:rPr>
+      </w:pPr>
       <w:r>
         <w:rPr>
           <w:sz w:val="36"/>
         </w:rPr>
-        <w:t>https://github.com/bo67501/FanShop.git</w:t>
+        <w:t>https://drive.google.com/file/d/1J-JDGm4MLQpdgEImd2eym5bwSrPj2Ib6/view?usp=sharing</w:t>
       </w:r>
       <w:bookmarkStart w:id="0" w:name="_GoBack"/>
       <w:bookmarkEnd w:id="0"/>
@@ -452,6 +468,29 @@
     <w:semiHidden/>
     <w:unhideWhenUsed/>
   </w:style>
+  <w:style w:type="character" w:styleId="Hyperlink">
+    <w:name w:val="Hyperlink"/>
+    <w:basedOn w:val="DefaultParagraphFont"/>
+    <w:uiPriority w:val="99"/>
+    <w:unhideWhenUsed/>
+    <w:rsid w:val="00636AF1"/>
+    <w:rPr>
+      <w:color w:val="0563C1" w:themeColor="hyperlink"/>
+      <w:u w:val="single"/>
+    </w:rPr>
+  </w:style>
+  <w:style w:type="character" w:styleId="UnresolvedMention">
+    <w:name w:val="Unresolved Mention"/>
+    <w:basedOn w:val="DefaultParagraphFont"/>
+    <w:uiPriority w:val="99"/>
+    <w:semiHidden/>
+    <w:unhideWhenUsed/>
+    <w:rsid w:val="00636AF1"/>
+    <w:rPr>
+      <w:color w:val="605E5C"/>
+      <w:shd w:val="clear" w:color="auto" w:fill="E1DFDD"/>
+    </w:rPr>
+  </w:style>
 </w:styles>
 </file>
 

</xml_diff>